<commit_message>
Updated Sandcastle Installation and use guide, also removed old redundant documentation project.
</commit_message>
<xml_diff>
--- a/AdaptiveAds_TestFramework/AdaptiveAds_TestFramework/Documentation/Sandcastle Installation and use guide.docx
+++ b/AdaptiveAds_TestFramework/AdaptiveAds_TestFramework/Documentation/Sandcastle Installation and use guide.docx
@@ -257,7 +257,7 @@
                                           <w:rPr>
                                             <w:color w:val="FFFFFF" w:themeColor="background1"/>
                                           </w:rPr>
-                                          <w:t>1.3</w:t>
+                                          <w:t>1.4</w:t>
                                         </w:r>
                                         <w:r>
                                           <w:rPr>
@@ -548,7 +548,7 @@
                                     <w:rPr>
                                       <w:color w:val="FFFFFF" w:themeColor="background1"/>
                                     </w:rPr>
-                                    <w:t>1.3</w:t>
+                                    <w:t>1.4</w:t>
                                   </w:r>
                                   <w:r>
                                     <w:rPr>
@@ -709,8 +709,6 @@
           <w:r>
             <w:t>Contents</w:t>
           </w:r>
-          <w:bookmarkStart w:id="0" w:name="_GoBack"/>
-          <w:bookmarkEnd w:id="0"/>
         </w:p>
         <w:p>
           <w:pPr>
@@ -733,7 +731,7 @@
           <w:r>
             <w:fldChar w:fldCharType="separate"/>
           </w:r>
-          <w:hyperlink w:anchor="_Toc445396826" w:history="1">
+          <w:hyperlink w:anchor="_Toc452079712" w:history="1">
             <w:r>
               <w:rPr>
                 <w:rStyle w:val="Hyperlink"/>
@@ -760,7 +758,7 @@
                 <w:noProof/>
                 <w:webHidden/>
               </w:rPr>
-              <w:instrText xml:space="preserve"> PAGEREF _Toc445396826 \h </w:instrText>
+              <w:instrText xml:space="preserve"> PAGEREF _Toc452079712 \h </w:instrText>
             </w:r>
             <w:r>
               <w:rPr>
@@ -803,7 +801,7 @@
               <w:lang w:eastAsia="en-GB"/>
             </w:rPr>
           </w:pPr>
-          <w:hyperlink w:anchor="_Toc445396827" w:history="1">
+          <w:hyperlink w:anchor="_Toc452079713" w:history="1">
             <w:r>
               <w:rPr>
                 <w:rStyle w:val="Hyperlink"/>
@@ -830,7 +828,7 @@
                 <w:noProof/>
                 <w:webHidden/>
               </w:rPr>
-              <w:instrText xml:space="preserve"> PAGEREF _Toc445396827 \h </w:instrText>
+              <w:instrText xml:space="preserve"> PAGEREF _Toc452079713 \h </w:instrText>
             </w:r>
             <w:r>
               <w:rPr>
@@ -873,7 +871,7 @@
               <w:lang w:eastAsia="en-GB"/>
             </w:rPr>
           </w:pPr>
-          <w:hyperlink w:anchor="_Toc445396828" w:history="1">
+          <w:hyperlink w:anchor="_Toc452079714" w:history="1">
             <w:r>
               <w:rPr>
                 <w:rStyle w:val="Hyperlink"/>
@@ -900,7 +898,7 @@
                 <w:noProof/>
                 <w:webHidden/>
               </w:rPr>
-              <w:instrText xml:space="preserve"> PAGEREF _Toc445396828 \h </w:instrText>
+              <w:instrText xml:space="preserve"> PAGEREF _Toc452079714 \h </w:instrText>
             </w:r>
             <w:r>
               <w:rPr>
@@ -943,7 +941,7 @@
               <w:lang w:eastAsia="en-GB"/>
             </w:rPr>
           </w:pPr>
-          <w:hyperlink w:anchor="_Toc445396829" w:history="1">
+          <w:hyperlink w:anchor="_Toc452079715" w:history="1">
             <w:r>
               <w:rPr>
                 <w:rStyle w:val="Hyperlink"/>
@@ -970,7 +968,7 @@
                 <w:noProof/>
                 <w:webHidden/>
               </w:rPr>
-              <w:instrText xml:space="preserve"> PAGEREF _Toc445396829 \h </w:instrText>
+              <w:instrText xml:space="preserve"> PAGEREF _Toc452079715 \h </w:instrText>
             </w:r>
             <w:r>
               <w:rPr>
@@ -1013,7 +1011,7 @@
               <w:lang w:eastAsia="en-GB"/>
             </w:rPr>
           </w:pPr>
-          <w:hyperlink w:anchor="_Toc445396830" w:history="1">
+          <w:hyperlink w:anchor="_Toc452079716" w:history="1">
             <w:r>
               <w:rPr>
                 <w:rStyle w:val="Hyperlink"/>
@@ -1040,7 +1038,7 @@
                 <w:noProof/>
                 <w:webHidden/>
               </w:rPr>
-              <w:instrText xml:space="preserve"> PAGEREF _Toc445396830 \h </w:instrText>
+              <w:instrText xml:space="preserve"> PAGEREF _Toc452079716 \h </w:instrText>
             </w:r>
             <w:r>
               <w:rPr>
@@ -1083,7 +1081,7 @@
               <w:lang w:eastAsia="en-GB"/>
             </w:rPr>
           </w:pPr>
-          <w:hyperlink w:anchor="_Toc445396831" w:history="1">
+          <w:hyperlink w:anchor="_Toc452079717" w:history="1">
             <w:r>
               <w:rPr>
                 <w:rStyle w:val="Hyperlink"/>
@@ -1110,7 +1108,7 @@
                 <w:noProof/>
                 <w:webHidden/>
               </w:rPr>
-              <w:instrText xml:space="preserve"> PAGEREF _Toc445396831 \h </w:instrText>
+              <w:instrText xml:space="preserve"> PAGEREF _Toc452079717 \h </w:instrText>
             </w:r>
             <w:r>
               <w:rPr>
@@ -1130,7 +1128,7 @@
                 <w:noProof/>
                 <w:webHidden/>
               </w:rPr>
-              <w:t>11</w:t>
+              <w:t>12</w:t>
             </w:r>
             <w:r>
               <w:rPr>
@@ -1153,13 +1151,13 @@
               <w:lang w:eastAsia="en-GB"/>
             </w:rPr>
           </w:pPr>
-          <w:hyperlink w:anchor="_Toc445396832" w:history="1">
+          <w:hyperlink w:anchor="_Toc452079718" w:history="1">
             <w:r>
               <w:rPr>
                 <w:rStyle w:val="Hyperlink"/>
                 <w:noProof/>
               </w:rPr>
-              <w:t>Updating the documentation details</w:t>
+              <w:t>Via Visual Studio</w:t>
             </w:r>
             <w:r>
               <w:rPr>
@@ -1180,7 +1178,7 @@
                 <w:noProof/>
                 <w:webHidden/>
               </w:rPr>
-              <w:instrText xml:space="preserve"> PAGEREF _Toc445396832 \h </w:instrText>
+              <w:instrText xml:space="preserve"> PAGEREF _Toc452079718 \h </w:instrText>
             </w:r>
             <w:r>
               <w:rPr>
@@ -1200,7 +1198,287 @@
                 <w:noProof/>
                 <w:webHidden/>
               </w:rPr>
-              <w:t>11</w:t>
+              <w:t>12</w:t>
+            </w:r>
+            <w:r>
+              <w:rPr>
+                <w:noProof/>
+                <w:webHidden/>
+              </w:rPr>
+              <w:fldChar w:fldCharType="end"/>
+            </w:r>
+          </w:hyperlink>
+        </w:p>
+        <w:p>
+          <w:pPr>
+            <w:pStyle w:val="TOC3"/>
+            <w:tabs>
+              <w:tab w:val="right" w:leader="dot" w:pos="9016"/>
+            </w:tabs>
+            <w:rPr>
+              <w:rFonts w:eastAsiaTheme="minorEastAsia"/>
+              <w:noProof/>
+              <w:lang w:eastAsia="en-GB"/>
+            </w:rPr>
+          </w:pPr>
+          <w:hyperlink w:anchor="_Toc452079719" w:history="1">
+            <w:r>
+              <w:rPr>
+                <w:rStyle w:val="Hyperlink"/>
+                <w:noProof/>
+              </w:rPr>
+              <w:t>Updating the version documents</w:t>
+            </w:r>
+            <w:r>
+              <w:rPr>
+                <w:noProof/>
+                <w:webHidden/>
+              </w:rPr>
+              <w:tab/>
+            </w:r>
+            <w:r>
+              <w:rPr>
+                <w:noProof/>
+                <w:webHidden/>
+              </w:rPr>
+              <w:fldChar w:fldCharType="begin"/>
+            </w:r>
+            <w:r>
+              <w:rPr>
+                <w:noProof/>
+                <w:webHidden/>
+              </w:rPr>
+              <w:instrText xml:space="preserve"> PAGEREF _Toc452079719 \h </w:instrText>
+            </w:r>
+            <w:r>
+              <w:rPr>
+                <w:noProof/>
+                <w:webHidden/>
+              </w:rPr>
+            </w:r>
+            <w:r>
+              <w:rPr>
+                <w:noProof/>
+                <w:webHidden/>
+              </w:rPr>
+              <w:fldChar w:fldCharType="separate"/>
+            </w:r>
+            <w:r>
+              <w:rPr>
+                <w:noProof/>
+                <w:webHidden/>
+              </w:rPr>
+              <w:t>12</w:t>
+            </w:r>
+            <w:r>
+              <w:rPr>
+                <w:noProof/>
+                <w:webHidden/>
+              </w:rPr>
+              <w:fldChar w:fldCharType="end"/>
+            </w:r>
+          </w:hyperlink>
+        </w:p>
+        <w:p>
+          <w:pPr>
+            <w:pStyle w:val="TOC3"/>
+            <w:tabs>
+              <w:tab w:val="right" w:leader="dot" w:pos="9016"/>
+            </w:tabs>
+            <w:rPr>
+              <w:rFonts w:eastAsiaTheme="minorEastAsia"/>
+              <w:noProof/>
+              <w:lang w:eastAsia="en-GB"/>
+            </w:rPr>
+          </w:pPr>
+          <w:hyperlink w:anchor="_Toc452079720" w:history="1">
+            <w:r>
+              <w:rPr>
+                <w:rStyle w:val="Hyperlink"/>
+                <w:noProof/>
+              </w:rPr>
+              <w:t>Updating the navigation</w:t>
+            </w:r>
+            <w:r>
+              <w:rPr>
+                <w:noProof/>
+                <w:webHidden/>
+              </w:rPr>
+              <w:tab/>
+            </w:r>
+            <w:r>
+              <w:rPr>
+                <w:noProof/>
+                <w:webHidden/>
+              </w:rPr>
+              <w:fldChar w:fldCharType="begin"/>
+            </w:r>
+            <w:r>
+              <w:rPr>
+                <w:noProof/>
+                <w:webHidden/>
+              </w:rPr>
+              <w:instrText xml:space="preserve"> PAGEREF _Toc452079720 \h </w:instrText>
+            </w:r>
+            <w:r>
+              <w:rPr>
+                <w:noProof/>
+                <w:webHidden/>
+              </w:rPr>
+            </w:r>
+            <w:r>
+              <w:rPr>
+                <w:noProof/>
+                <w:webHidden/>
+              </w:rPr>
+              <w:fldChar w:fldCharType="separate"/>
+            </w:r>
+            <w:r>
+              <w:rPr>
+                <w:noProof/>
+                <w:webHidden/>
+              </w:rPr>
+              <w:t>15</w:t>
+            </w:r>
+            <w:r>
+              <w:rPr>
+                <w:noProof/>
+                <w:webHidden/>
+              </w:rPr>
+              <w:fldChar w:fldCharType="end"/>
+            </w:r>
+          </w:hyperlink>
+        </w:p>
+        <w:p>
+          <w:pPr>
+            <w:pStyle w:val="TOC3"/>
+            <w:tabs>
+              <w:tab w:val="right" w:leader="dot" w:pos="9016"/>
+            </w:tabs>
+            <w:rPr>
+              <w:rFonts w:eastAsiaTheme="minorEastAsia"/>
+              <w:noProof/>
+              <w:lang w:eastAsia="en-GB"/>
+            </w:rPr>
+          </w:pPr>
+          <w:hyperlink w:anchor="_Toc452079721" w:history="1">
+            <w:r>
+              <w:rPr>
+                <w:rStyle w:val="Hyperlink"/>
+                <w:noProof/>
+              </w:rPr>
+              <w:t>Building the documentation</w:t>
+            </w:r>
+            <w:r>
+              <w:rPr>
+                <w:noProof/>
+                <w:webHidden/>
+              </w:rPr>
+              <w:tab/>
+            </w:r>
+            <w:r>
+              <w:rPr>
+                <w:noProof/>
+                <w:webHidden/>
+              </w:rPr>
+              <w:fldChar w:fldCharType="begin"/>
+            </w:r>
+            <w:r>
+              <w:rPr>
+                <w:noProof/>
+                <w:webHidden/>
+              </w:rPr>
+              <w:instrText xml:space="preserve"> PAGEREF _Toc452079721 \h </w:instrText>
+            </w:r>
+            <w:r>
+              <w:rPr>
+                <w:noProof/>
+                <w:webHidden/>
+              </w:rPr>
+            </w:r>
+            <w:r>
+              <w:rPr>
+                <w:noProof/>
+                <w:webHidden/>
+              </w:rPr>
+              <w:fldChar w:fldCharType="separate"/>
+            </w:r>
+            <w:r>
+              <w:rPr>
+                <w:noProof/>
+                <w:webHidden/>
+              </w:rPr>
+              <w:t>17</w:t>
+            </w:r>
+            <w:r>
+              <w:rPr>
+                <w:noProof/>
+                <w:webHidden/>
+              </w:rPr>
+              <w:fldChar w:fldCharType="end"/>
+            </w:r>
+          </w:hyperlink>
+        </w:p>
+        <w:p>
+          <w:pPr>
+            <w:pStyle w:val="TOC3"/>
+            <w:tabs>
+              <w:tab w:val="right" w:leader="dot" w:pos="9016"/>
+            </w:tabs>
+            <w:rPr>
+              <w:rFonts w:eastAsiaTheme="minorEastAsia"/>
+              <w:noProof/>
+              <w:lang w:eastAsia="en-GB"/>
+            </w:rPr>
+          </w:pPr>
+          <w:hyperlink w:anchor="_Toc452079722" w:history="1">
+            <w:r>
+              <w:rPr>
+                <w:rStyle w:val="Hyperlink"/>
+                <w:noProof/>
+              </w:rPr>
+              <w:t>Building if SHFB was used last time</w:t>
+            </w:r>
+            <w:r>
+              <w:rPr>
+                <w:noProof/>
+                <w:webHidden/>
+              </w:rPr>
+              <w:tab/>
+            </w:r>
+            <w:r>
+              <w:rPr>
+                <w:noProof/>
+                <w:webHidden/>
+              </w:rPr>
+              <w:fldChar w:fldCharType="begin"/>
+            </w:r>
+            <w:r>
+              <w:rPr>
+                <w:noProof/>
+                <w:webHidden/>
+              </w:rPr>
+              <w:instrText xml:space="preserve"> PAGEREF _Toc452079722 \h </w:instrText>
+            </w:r>
+            <w:r>
+              <w:rPr>
+                <w:noProof/>
+                <w:webHidden/>
+              </w:rPr>
+            </w:r>
+            <w:r>
+              <w:rPr>
+                <w:noProof/>
+                <w:webHidden/>
+              </w:rPr>
+              <w:fldChar w:fldCharType="separate"/>
+            </w:r>
+            <w:r>
+              <w:rPr>
+                <w:noProof/>
+                <w:webHidden/>
+              </w:rPr>
+              <w:t>19</w:t>
             </w:r>
             <w:r>
               <w:rPr>
@@ -1223,13 +1501,13 @@
               <w:lang w:eastAsia="en-GB"/>
             </w:rPr>
           </w:pPr>
-          <w:hyperlink w:anchor="_Toc445396833" w:history="1">
+          <w:hyperlink w:anchor="_Toc452079723" w:history="1">
             <w:r>
               <w:rPr>
                 <w:rStyle w:val="Hyperlink"/>
                 <w:noProof/>
               </w:rPr>
-              <w:t>Building documentation</w:t>
+              <w:t>Via SHFB</w:t>
             </w:r>
             <w:r>
               <w:rPr>
@@ -1250,7 +1528,7 @@
                 <w:noProof/>
                 <w:webHidden/>
               </w:rPr>
-              <w:instrText xml:space="preserve"> PAGEREF _Toc445396833 \h </w:instrText>
+              <w:instrText xml:space="preserve"> PAGEREF _Toc452079723 \h </w:instrText>
             </w:r>
             <w:r>
               <w:rPr>
@@ -1270,7 +1548,7 @@
                 <w:noProof/>
                 <w:webHidden/>
               </w:rPr>
-              <w:t>12</w:t>
+              <w:t>21</w:t>
             </w:r>
             <w:r>
               <w:rPr>
@@ -1293,13 +1571,13 @@
               <w:lang w:eastAsia="en-GB"/>
             </w:rPr>
           </w:pPr>
-          <w:hyperlink w:anchor="_Toc445396834" w:history="1">
+          <w:hyperlink w:anchor="_Toc452079724" w:history="1">
             <w:r>
               <w:rPr>
                 <w:rStyle w:val="Hyperlink"/>
                 <w:noProof/>
               </w:rPr>
-              <w:t>Run new build</w:t>
+              <w:t>Updating the documentation details</w:t>
             </w:r>
             <w:r>
               <w:rPr>
@@ -1320,7 +1598,7 @@
                 <w:noProof/>
                 <w:webHidden/>
               </w:rPr>
-              <w:instrText xml:space="preserve"> PAGEREF _Toc445396834 \h </w:instrText>
+              <w:instrText xml:space="preserve"> PAGEREF _Toc452079724 \h </w:instrText>
             </w:r>
             <w:r>
               <w:rPr>
@@ -1340,7 +1618,7 @@
                 <w:noProof/>
                 <w:webHidden/>
               </w:rPr>
-              <w:t>12</w:t>
+              <w:t>21</w:t>
             </w:r>
             <w:r>
               <w:rPr>
@@ -1363,13 +1641,13 @@
               <w:lang w:eastAsia="en-GB"/>
             </w:rPr>
           </w:pPr>
-          <w:hyperlink w:anchor="_Toc445396835" w:history="1">
+          <w:hyperlink w:anchor="_Toc452079725" w:history="1">
             <w:r>
               <w:rPr>
                 <w:rStyle w:val="Hyperlink"/>
                 <w:noProof/>
               </w:rPr>
-              <w:t>Error handling Option 1</w:t>
+              <w:t>Building documentation</w:t>
             </w:r>
             <w:r>
               <w:rPr>
@@ -1390,7 +1668,7 @@
                 <w:noProof/>
                 <w:webHidden/>
               </w:rPr>
-              <w:instrText xml:space="preserve"> PAGEREF _Toc445396835 \h </w:instrText>
+              <w:instrText xml:space="preserve"> PAGEREF _Toc452079725 \h </w:instrText>
             </w:r>
             <w:r>
               <w:rPr>
@@ -1410,7 +1688,7 @@
                 <w:noProof/>
                 <w:webHidden/>
               </w:rPr>
-              <w:t>14</w:t>
+              <w:t>22</w:t>
             </w:r>
             <w:r>
               <w:rPr>
@@ -1423,75 +1701,12 @@
         </w:p>
         <w:p>
           <w:pPr>
-            <w:pStyle w:val="TOC3"/>
-            <w:tabs>
-              <w:tab w:val="right" w:leader="dot" w:pos="9016"/>
-            </w:tabs>
             <w:rPr>
-              <w:rFonts w:eastAsiaTheme="minorEastAsia"/>
+              <w:b/>
+              <w:bCs/>
               <w:noProof/>
-              <w:lang w:eastAsia="en-GB"/>
             </w:rPr>
           </w:pPr>
-          <w:hyperlink w:anchor="_Toc445396836" w:history="1">
-            <w:r>
-              <w:rPr>
-                <w:rStyle w:val="Hyperlink"/>
-                <w:noProof/>
-              </w:rPr>
-              <w:t>Error handling Option 2</w:t>
-            </w:r>
-            <w:r>
-              <w:rPr>
-                <w:noProof/>
-                <w:webHidden/>
-              </w:rPr>
-              <w:tab/>
-            </w:r>
-            <w:r>
-              <w:rPr>
-                <w:noProof/>
-                <w:webHidden/>
-              </w:rPr>
-              <w:fldChar w:fldCharType="begin"/>
-            </w:r>
-            <w:r>
-              <w:rPr>
-                <w:noProof/>
-                <w:webHidden/>
-              </w:rPr>
-              <w:instrText xml:space="preserve"> PAGEREF _Toc445396836 \h </w:instrText>
-            </w:r>
-            <w:r>
-              <w:rPr>
-                <w:noProof/>
-                <w:webHidden/>
-              </w:rPr>
-            </w:r>
-            <w:r>
-              <w:rPr>
-                <w:noProof/>
-                <w:webHidden/>
-              </w:rPr>
-              <w:fldChar w:fldCharType="separate"/>
-            </w:r>
-            <w:r>
-              <w:rPr>
-                <w:noProof/>
-                <w:webHidden/>
-              </w:rPr>
-              <w:t>14</w:t>
-            </w:r>
-            <w:r>
-              <w:rPr>
-                <w:noProof/>
-                <w:webHidden/>
-              </w:rPr>
-              <w:fldChar w:fldCharType="end"/>
-            </w:r>
-          </w:hyperlink>
-        </w:p>
-        <w:p>
           <w:r>
             <w:rPr>
               <w:b/>
@@ -1505,19 +1720,42 @@
     </w:sdt>
     <w:p>
       <w:pPr>
+        <w:rPr>
+          <w:b/>
+          <w:bCs/>
+          <w:noProof/>
+        </w:rPr>
+      </w:pPr>
+      <w:r>
+        <w:rPr>
+          <w:b/>
+          <w:bCs/>
+          <w:noProof/>
+        </w:rPr>
+        <w:br w:type="page"/>
+      </w:r>
+    </w:p>
+    <w:p>
+      <w:pPr>
         <w:pStyle w:val="Heading1"/>
       </w:pPr>
-      <w:bookmarkStart w:id="1" w:name="_Toc445396826"/>
-      <w:r>
+      <w:bookmarkStart w:id="0" w:name="_Toc452079712"/>
+      <w:bookmarkStart w:id="1" w:name="_GoBack"/>
+      <w:bookmarkEnd w:id="1"/>
+      <w:r>
+        <w:lastRenderedPageBreak/>
         <w:t>Installation</w:t>
       </w:r>
-      <w:bookmarkEnd w:id="1"/>
+      <w:bookmarkEnd w:id="0"/>
     </w:p>
     <w:p>
       <w:pPr>
         <w:pStyle w:val="Heading2"/>
-      </w:pPr>
-      <w:bookmarkStart w:id="2" w:name="_Toc445396827"/>
+        <w:rPr>
+          <w:caps/>
+        </w:rPr>
+      </w:pPr>
+      <w:bookmarkStart w:id="2" w:name="_Toc452079713"/>
       <w:r>
         <w:t>Getting the resources</w:t>
       </w:r>
@@ -1589,7 +1827,6 @@
     </w:p>
     <w:p>
       <w:r>
-        <w:lastRenderedPageBreak/>
         <w:t>Save and then open</w:t>
       </w:r>
       <w:r>
@@ -1600,7 +1837,7 @@
       <w:pPr>
         <w:pStyle w:val="Heading2"/>
       </w:pPr>
-      <w:bookmarkStart w:id="3" w:name="_Toc445396828"/>
+      <w:bookmarkStart w:id="3" w:name="_Toc452079714"/>
       <w:r>
         <w:t>Running the installer</w:t>
       </w:r>
@@ -1623,6 +1860,7 @@
           <w:noProof/>
           <w:lang w:eastAsia="en-GB"/>
         </w:rPr>
+        <w:lastRenderedPageBreak/>
         <w:drawing>
           <wp:inline distT="0" distB="0" distL="0" distR="0" wp14:anchorId="03E2EC14" wp14:editId="33876EE4">
             <wp:extent cx="5610225" cy="2982770"/>
@@ -1778,7 +2016,7 @@
       <w:pPr>
         <w:pStyle w:val="Heading2"/>
       </w:pPr>
-      <w:bookmarkStart w:id="4" w:name="_Toc445396829"/>
+      <w:bookmarkStart w:id="4" w:name="_Toc452079715"/>
       <w:r>
         <w:t>Installing SHFB</w:t>
       </w:r>
@@ -2244,7 +2482,7 @@
       <w:pPr>
         <w:pStyle w:val="Heading2"/>
       </w:pPr>
-      <w:bookmarkStart w:id="5" w:name="_Toc445396830"/>
+      <w:bookmarkStart w:id="5" w:name="_Toc452079716"/>
       <w:r>
         <w:t>Additional tools</w:t>
       </w:r>
@@ -2645,7 +2883,7 @@
       <w:pPr>
         <w:pStyle w:val="Heading1"/>
       </w:pPr>
-      <w:bookmarkStart w:id="6" w:name="_Toc445396831"/>
+      <w:bookmarkStart w:id="6" w:name="_Toc452079717"/>
       <w:r>
         <w:t>Updating</w:t>
       </w:r>
@@ -2661,11 +2899,1493 @@
       <w:pPr>
         <w:pStyle w:val="Heading2"/>
       </w:pPr>
-      <w:bookmarkStart w:id="7" w:name="_Toc445396832"/>
+      <w:bookmarkStart w:id="7" w:name="_Toc452079718"/>
+      <w:r>
+        <w:t>Via Visual Studio</w:t>
+      </w:r>
+      <w:bookmarkEnd w:id="7"/>
+    </w:p>
+    <w:p>
+      <w:r>
+        <w:rPr>
+          <w:highlight w:val="yellow"/>
+        </w:rPr>
+        <w:t>Updating via visual studio is the easiest and most reliable option however requires the plugin to be installed during the additional tools section of the SHFB installation.</w:t>
+      </w:r>
+    </w:p>
+    <w:p>
+      <w:pPr>
+        <w:pStyle w:val="Heading3"/>
+      </w:pPr>
+      <w:bookmarkStart w:id="8" w:name="_Toc452079719"/>
+      <w:r>
+        <w:t>Updating the version documents</w:t>
+      </w:r>
+      <w:bookmarkEnd w:id="8"/>
+    </w:p>
+    <w:p>
+      <w:r>
+        <w:t>Open the solution inside visual studio then inside the solution explorer right click the documentation project and select “Open Folder in File Explorer”.</w:t>
+      </w:r>
+    </w:p>
+    <w:p>
+      <w:r>
+        <w:rPr>
+          <w:noProof/>
+          <w:lang w:eastAsia="en-GB"/>
+        </w:rPr>
+        <w:lastRenderedPageBreak/>
+        <w:drawing>
+          <wp:inline distT="0" distB="0" distL="0" distR="0" wp14:anchorId="3556D75A" wp14:editId="1180ACA0">
+            <wp:extent cx="5308270" cy="5139352"/>
+            <wp:effectExtent l="0" t="0" r="6985" b="4445"/>
+            <wp:docPr id="24" name="Picture 24"/>
+            <wp:cNvGraphicFramePr>
+              <a:graphicFrameLocks xmlns:a="http://schemas.openxmlformats.org/drawingml/2006/main" noChangeAspect="1"/>
+            </wp:cNvGraphicFramePr>
+            <a:graphic xmlns:a="http://schemas.openxmlformats.org/drawingml/2006/main">
+              <a:graphicData uri="http://schemas.openxmlformats.org/drawingml/2006/picture">
+                <pic:pic xmlns:pic="http://schemas.openxmlformats.org/drawingml/2006/picture">
+                  <pic:nvPicPr>
+                    <pic:cNvPr id="1" name=""/>
+                    <pic:cNvPicPr/>
+                  </pic:nvPicPr>
+                  <pic:blipFill rotWithShape="1">
+                    <a:blip r:embed="rId30"/>
+                    <a:srcRect r="54832" b="22254"/>
+                    <a:stretch/>
+                  </pic:blipFill>
+                  <pic:spPr bwMode="auto">
+                    <a:xfrm>
+                      <a:off x="0" y="0"/>
+                      <a:ext cx="5326307" cy="5156815"/>
+                    </a:xfrm>
+                    <a:prstGeom prst="rect">
+                      <a:avLst/>
+                    </a:prstGeom>
+                    <a:ln>
+                      <a:noFill/>
+                    </a:ln>
+                    <a:extLst>
+                      <a:ext uri="{53640926-AAD7-44D8-BBD7-CCE9431645EC}">
+                        <a14:shadowObscured xmlns:a14="http://schemas.microsoft.com/office/drawing/2010/main"/>
+                      </a:ext>
+                    </a:extLst>
+                  </pic:spPr>
+                </pic:pic>
+              </a:graphicData>
+            </a:graphic>
+          </wp:inline>
+        </w:drawing>
+      </w:r>
+    </w:p>
+    <w:p>
+      <w:r>
+        <w:t xml:space="preserve">Once the folder opens navigate to Content </w:t>
+      </w:r>
+      <w:r>
+        <w:sym w:font="Wingdings" w:char="F0E0"/>
+      </w:r>
+      <w:r>
+        <w:t xml:space="preserve"> Version History. Once there make a copy of the latest version and rename it with the desired new version number. We will be updating to version 1.2.3.0 in this</w:t>
+      </w:r>
+      <w:r>
+        <w:t xml:space="preserve"> walkthrough.</w:t>
+      </w:r>
+      <w:r>
+        <w:t xml:space="preserve"> </w:t>
+      </w:r>
+    </w:p>
+    <w:p>
+      <w:r>
+        <w:t xml:space="preserve">Then go back to the solution explorer in visual studio, expand the content file then right click on the version history folder and select add </w:t>
+      </w:r>
+      <w:r>
+        <w:sym w:font="Wingdings" w:char="F0E0"/>
+      </w:r>
+      <w:r>
+        <w:t xml:space="preserve"> existing item.</w:t>
+      </w:r>
+    </w:p>
+    <w:p>
+      <w:r>
+        <w:rPr>
+          <w:noProof/>
+          <w:lang w:eastAsia="en-GB"/>
+        </w:rPr>
+        <w:drawing>
+          <wp:inline distT="0" distB="0" distL="0" distR="0" wp14:anchorId="544696FD" wp14:editId="6D563DE1">
+            <wp:extent cx="5564522" cy="1496291"/>
+            <wp:effectExtent l="0" t="0" r="0" b="8890"/>
+            <wp:docPr id="26" name="Picture 26"/>
+            <wp:cNvGraphicFramePr>
+              <a:graphicFrameLocks xmlns:a="http://schemas.openxmlformats.org/drawingml/2006/main" noChangeAspect="1"/>
+            </wp:cNvGraphicFramePr>
+            <a:graphic xmlns:a="http://schemas.openxmlformats.org/drawingml/2006/main">
+              <a:graphicData uri="http://schemas.openxmlformats.org/drawingml/2006/picture">
+                <pic:pic xmlns:pic="http://schemas.openxmlformats.org/drawingml/2006/picture">
+                  <pic:nvPicPr>
+                    <pic:cNvPr id="1" name=""/>
+                    <pic:cNvPicPr/>
+                  </pic:nvPicPr>
+                  <pic:blipFill rotWithShape="1">
+                    <a:blip r:embed="rId31"/>
+                    <a:srcRect l="1866" t="21369" r="43436" b="52482"/>
+                    <a:stretch/>
+                  </pic:blipFill>
+                  <pic:spPr bwMode="auto">
+                    <a:xfrm>
+                      <a:off x="0" y="0"/>
+                      <a:ext cx="5639465" cy="1516443"/>
+                    </a:xfrm>
+                    <a:prstGeom prst="rect">
+                      <a:avLst/>
+                    </a:prstGeom>
+                    <a:ln>
+                      <a:noFill/>
+                    </a:ln>
+                    <a:extLst>
+                      <a:ext uri="{53640926-AAD7-44D8-BBD7-CCE9431645EC}">
+                        <a14:shadowObscured xmlns:a14="http://schemas.microsoft.com/office/drawing/2010/main"/>
+                      </a:ext>
+                    </a:extLst>
+                  </pic:spPr>
+                </pic:pic>
+              </a:graphicData>
+            </a:graphic>
+          </wp:inline>
+        </w:drawing>
+      </w:r>
+    </w:p>
+    <w:p>
+      <w:r>
+        <w:t>In the file browser dialog that opens find the newly copied file and add it to the project. It should now be visible in the solution explorer.</w:t>
+      </w:r>
+    </w:p>
+    <w:p>
+      <w:r>
+        <w:rPr>
+          <w:noProof/>
+          <w:lang w:eastAsia="en-GB"/>
+        </w:rPr>
+        <w:lastRenderedPageBreak/>
+        <w:drawing>
+          <wp:inline distT="0" distB="0" distL="0" distR="0" wp14:anchorId="7A032C34" wp14:editId="16413EB8">
+            <wp:extent cx="1962150" cy="2085975"/>
+            <wp:effectExtent l="0" t="0" r="0" b="9525"/>
+            <wp:docPr id="27" name="Picture 27"/>
+            <wp:cNvGraphicFramePr>
+              <a:graphicFrameLocks xmlns:a="http://schemas.openxmlformats.org/drawingml/2006/main" noChangeAspect="1"/>
+            </wp:cNvGraphicFramePr>
+            <a:graphic xmlns:a="http://schemas.openxmlformats.org/drawingml/2006/main">
+              <a:graphicData uri="http://schemas.openxmlformats.org/drawingml/2006/picture">
+                <pic:pic xmlns:pic="http://schemas.openxmlformats.org/drawingml/2006/picture">
+                  <pic:nvPicPr>
+                    <pic:cNvPr id="1" name=""/>
+                    <pic:cNvPicPr/>
+                  </pic:nvPicPr>
+                  <pic:blipFill>
+                    <a:blip r:embed="rId32"/>
+                    <a:stretch>
+                      <a:fillRect/>
+                    </a:stretch>
+                  </pic:blipFill>
+                  <pic:spPr>
+                    <a:xfrm>
+                      <a:off x="0" y="0"/>
+                      <a:ext cx="1962150" cy="2085975"/>
+                    </a:xfrm>
+                    <a:prstGeom prst="rect">
+                      <a:avLst/>
+                    </a:prstGeom>
+                  </pic:spPr>
+                </pic:pic>
+              </a:graphicData>
+            </a:graphic>
+          </wp:inline>
+        </w:drawing>
+      </w:r>
+    </w:p>
+    <w:p>
+      <w:r>
+        <w:t>D</w:t>
+      </w:r>
+      <w:r>
+        <w:t>ouble</w:t>
+      </w:r>
+      <w:r>
+        <w:t xml:space="preserve"> click the newly added file to open it.</w:t>
+      </w:r>
+    </w:p>
+    <w:p>
+      <w:r>
+        <w:t xml:space="preserve">Firstly you need to change the files id as it is the same as the previous version. You can get a new Generic Unique Identifier (GUID) in Tools </w:t>
+      </w:r>
+      <w:r>
+        <w:sym w:font="Wingdings" w:char="F0E0"/>
+      </w:r>
+      <w:r>
+        <w:t xml:space="preserve"> Create GUID </w:t>
+      </w:r>
+      <w:r>
+        <w:sym w:font="Wingdings" w:char="F0E0"/>
+      </w:r>
+      <w:r>
+        <w:t xml:space="preserve"> click new GUID then use the result to replace the existing ID.</w:t>
+      </w:r>
+    </w:p>
+    <w:p>
+      <w:r>
+        <w:rPr>
+          <w:noProof/>
+          <w:lang w:eastAsia="en-GB"/>
+        </w:rPr>
+        <w:drawing>
+          <wp:inline distT="0" distB="0" distL="0" distR="0" wp14:anchorId="38DEFC95" wp14:editId="2851B828">
+            <wp:extent cx="4976455" cy="926275"/>
+            <wp:effectExtent l="0" t="0" r="0" b="7620"/>
+            <wp:docPr id="31" name="Picture 31"/>
+            <wp:cNvGraphicFramePr>
+              <a:graphicFrameLocks xmlns:a="http://schemas.openxmlformats.org/drawingml/2006/main" noChangeAspect="1"/>
+            </wp:cNvGraphicFramePr>
+            <a:graphic xmlns:a="http://schemas.openxmlformats.org/drawingml/2006/main">
+              <a:graphicData uri="http://schemas.openxmlformats.org/drawingml/2006/picture">
+                <pic:pic xmlns:pic="http://schemas.openxmlformats.org/drawingml/2006/picture">
+                  <pic:nvPicPr>
+                    <pic:cNvPr id="1" name=""/>
+                    <pic:cNvPicPr/>
+                  </pic:nvPicPr>
+                  <pic:blipFill rotWithShape="1">
+                    <a:blip r:embed="rId33"/>
+                    <a:srcRect r="43229" b="54234"/>
+                    <a:stretch/>
+                  </pic:blipFill>
+                  <pic:spPr bwMode="auto">
+                    <a:xfrm>
+                      <a:off x="0" y="0"/>
+                      <a:ext cx="5037076" cy="937558"/>
+                    </a:xfrm>
+                    <a:prstGeom prst="rect">
+                      <a:avLst/>
+                    </a:prstGeom>
+                    <a:ln>
+                      <a:noFill/>
+                    </a:ln>
+                    <a:extLst>
+                      <a:ext uri="{53640926-AAD7-44D8-BBD7-CCE9431645EC}">
+                        <a14:shadowObscured xmlns:a14="http://schemas.microsoft.com/office/drawing/2010/main"/>
+                      </a:ext>
+                    </a:extLst>
+                  </pic:spPr>
+                </pic:pic>
+              </a:graphicData>
+            </a:graphic>
+          </wp:inline>
+        </w:drawing>
+      </w:r>
+    </w:p>
+    <w:p>
+      <w:r>
+        <w:rPr>
+          <w:noProof/>
+          <w:lang w:eastAsia="en-GB"/>
+        </w:rPr>
+        <w:drawing>
+          <wp:inline distT="0" distB="0" distL="0" distR="0" wp14:anchorId="700F6D18" wp14:editId="55392BE1">
+            <wp:extent cx="4975860" cy="1003307"/>
+            <wp:effectExtent l="0" t="0" r="0" b="6350"/>
+            <wp:docPr id="32" name="Picture 32"/>
+            <wp:cNvGraphicFramePr>
+              <a:graphicFrameLocks xmlns:a="http://schemas.openxmlformats.org/drawingml/2006/main" noChangeAspect="1"/>
+            </wp:cNvGraphicFramePr>
+            <a:graphic xmlns:a="http://schemas.openxmlformats.org/drawingml/2006/main">
+              <a:graphicData uri="http://schemas.openxmlformats.org/drawingml/2006/picture">
+                <pic:pic xmlns:pic="http://schemas.openxmlformats.org/drawingml/2006/picture">
+                  <pic:nvPicPr>
+                    <pic:cNvPr id="1" name=""/>
+                    <pic:cNvPicPr/>
+                  </pic:nvPicPr>
+                  <pic:blipFill>
+                    <a:blip r:embed="rId34"/>
+                    <a:stretch>
+                      <a:fillRect/>
+                    </a:stretch>
+                  </pic:blipFill>
+                  <pic:spPr>
+                    <a:xfrm>
+                      <a:off x="0" y="0"/>
+                      <a:ext cx="5100487" cy="1028436"/>
+                    </a:xfrm>
+                    <a:prstGeom prst="rect">
+                      <a:avLst/>
+                    </a:prstGeom>
+                  </pic:spPr>
+                </pic:pic>
+              </a:graphicData>
+            </a:graphic>
+          </wp:inline>
+        </w:drawing>
+      </w:r>
+    </w:p>
+    <w:p>
+      <w:r>
+        <w:t>After you have updated the ID you can then edit the rest of the relevant data</w:t>
+      </w:r>
+      <w:r>
+        <w:t xml:space="preserve"> such as version number, release date and the changes in that release. As highlighted in red below.</w:t>
+      </w:r>
+    </w:p>
+    <w:p>
+      <w:r>
+        <w:rPr>
+          <w:noProof/>
+          <w:lang w:eastAsia="en-GB"/>
+        </w:rPr>
+        <w:lastRenderedPageBreak/>
+        <w:drawing>
+          <wp:inline distT="0" distB="0" distL="0" distR="0" wp14:anchorId="61263167" wp14:editId="62CD8D73">
+            <wp:extent cx="5267325" cy="4371975"/>
+            <wp:effectExtent l="0" t="0" r="9525" b="9525"/>
+            <wp:docPr id="37" name="Picture 37"/>
+            <wp:cNvGraphicFramePr>
+              <a:graphicFrameLocks xmlns:a="http://schemas.openxmlformats.org/drawingml/2006/main" noChangeAspect="1"/>
+            </wp:cNvGraphicFramePr>
+            <a:graphic xmlns:a="http://schemas.openxmlformats.org/drawingml/2006/main">
+              <a:graphicData uri="http://schemas.openxmlformats.org/drawingml/2006/picture">
+                <pic:pic xmlns:pic="http://schemas.openxmlformats.org/drawingml/2006/picture">
+                  <pic:nvPicPr>
+                    <pic:cNvPr id="1" name=""/>
+                    <pic:cNvPicPr/>
+                  </pic:nvPicPr>
+                  <pic:blipFill>
+                    <a:blip r:embed="rId35"/>
+                    <a:stretch>
+                      <a:fillRect/>
+                    </a:stretch>
+                  </pic:blipFill>
+                  <pic:spPr>
+                    <a:xfrm>
+                      <a:off x="0" y="0"/>
+                      <a:ext cx="5267325" cy="4371975"/>
+                    </a:xfrm>
+                    <a:prstGeom prst="rect">
+                      <a:avLst/>
+                    </a:prstGeom>
+                  </pic:spPr>
+                </pic:pic>
+              </a:graphicData>
+            </a:graphic>
+          </wp:inline>
+        </w:drawing>
+      </w:r>
+    </w:p>
+    <w:p>
+      <w:r>
+        <w:t>Once you have made those changes hit save then go back to the solution explorer and open the version history file.</w:t>
+      </w:r>
+    </w:p>
+    <w:p>
+      <w:r>
+        <w:rPr>
+          <w:noProof/>
+          <w:lang w:eastAsia="en-GB"/>
+        </w:rPr>
+        <w:drawing>
+          <wp:inline distT="0" distB="0" distL="0" distR="0" wp14:anchorId="643928EF" wp14:editId="146A9767">
+            <wp:extent cx="3362325" cy="2943225"/>
+            <wp:effectExtent l="0" t="0" r="9525" b="9525"/>
+            <wp:docPr id="38" name="Picture 38"/>
+            <wp:cNvGraphicFramePr>
+              <a:graphicFrameLocks xmlns:a="http://schemas.openxmlformats.org/drawingml/2006/main" noChangeAspect="1"/>
+            </wp:cNvGraphicFramePr>
+            <a:graphic xmlns:a="http://schemas.openxmlformats.org/drawingml/2006/main">
+              <a:graphicData uri="http://schemas.openxmlformats.org/drawingml/2006/picture">
+                <pic:pic xmlns:pic="http://schemas.openxmlformats.org/drawingml/2006/picture">
+                  <pic:nvPicPr>
+                    <pic:cNvPr id="1" name=""/>
+                    <pic:cNvPicPr/>
+                  </pic:nvPicPr>
+                  <pic:blipFill>
+                    <a:blip r:embed="rId36"/>
+                    <a:stretch>
+                      <a:fillRect/>
+                    </a:stretch>
+                  </pic:blipFill>
+                  <pic:spPr>
+                    <a:xfrm>
+                      <a:off x="0" y="0"/>
+                      <a:ext cx="3362325" cy="2943225"/>
+                    </a:xfrm>
+                    <a:prstGeom prst="rect">
+                      <a:avLst/>
+                    </a:prstGeom>
+                  </pic:spPr>
+                </pic:pic>
+              </a:graphicData>
+            </a:graphic>
+          </wp:inline>
+        </w:drawing>
+      </w:r>
+    </w:p>
+    <w:p>
+      <w:r>
+        <w:t>In here make a new entry referencing the ID of the new version as highlighted below in red.</w:t>
+      </w:r>
+    </w:p>
+    <w:p>
+      <w:r>
+        <w:rPr>
+          <w:noProof/>
+          <w:lang w:eastAsia="en-GB"/>
+        </w:rPr>
+        <w:lastRenderedPageBreak/>
+        <w:drawing>
+          <wp:inline distT="0" distB="0" distL="0" distR="0" wp14:anchorId="6BAA3306" wp14:editId="669FD753">
+            <wp:extent cx="5724525" cy="4591050"/>
+            <wp:effectExtent l="0" t="0" r="9525" b="0"/>
+            <wp:docPr id="39" name="Picture 39"/>
+            <wp:cNvGraphicFramePr>
+              <a:graphicFrameLocks xmlns:a="http://schemas.openxmlformats.org/drawingml/2006/main" noChangeAspect="1"/>
+            </wp:cNvGraphicFramePr>
+            <a:graphic xmlns:a="http://schemas.openxmlformats.org/drawingml/2006/main">
+              <a:graphicData uri="http://schemas.openxmlformats.org/drawingml/2006/picture">
+                <pic:pic xmlns:pic="http://schemas.openxmlformats.org/drawingml/2006/picture">
+                  <pic:nvPicPr>
+                    <pic:cNvPr id="1" name=""/>
+                    <pic:cNvPicPr/>
+                  </pic:nvPicPr>
+                  <pic:blipFill>
+                    <a:blip r:embed="rId37"/>
+                    <a:stretch>
+                      <a:fillRect/>
+                    </a:stretch>
+                  </pic:blipFill>
+                  <pic:spPr>
+                    <a:xfrm>
+                      <a:off x="0" y="0"/>
+                      <a:ext cx="5724525" cy="4591050"/>
+                    </a:xfrm>
+                    <a:prstGeom prst="rect">
+                      <a:avLst/>
+                    </a:prstGeom>
+                  </pic:spPr>
+                </pic:pic>
+              </a:graphicData>
+            </a:graphic>
+          </wp:inline>
+        </w:drawing>
+      </w:r>
+    </w:p>
+    <w:p>
+      <w:r>
+        <w:t>Once this is done hit save and all the version documents are successfully updated.</w:t>
+      </w:r>
+    </w:p>
+    <w:p>
+      <w:r>
+        <w:t>Finally open the project properties from the solution explorer and update the projects version number to reflect the latest version.</w:t>
+      </w:r>
+      <w:r>
+        <w:br/>
+      </w:r>
+      <w:r>
+        <w:rPr>
+          <w:noProof/>
+          <w:lang w:eastAsia="en-GB"/>
+        </w:rPr>
+        <w:drawing>
+          <wp:inline distT="0" distB="0" distL="0" distR="0" wp14:anchorId="20F323C1" wp14:editId="24DA44FA">
+            <wp:extent cx="5731510" cy="1211580"/>
+            <wp:effectExtent l="0" t="0" r="2540" b="7620"/>
+            <wp:docPr id="58" name="Picture 58"/>
+            <wp:cNvGraphicFramePr>
+              <a:graphicFrameLocks xmlns:a="http://schemas.openxmlformats.org/drawingml/2006/main" noChangeAspect="1"/>
+            </wp:cNvGraphicFramePr>
+            <a:graphic xmlns:a="http://schemas.openxmlformats.org/drawingml/2006/main">
+              <a:graphicData uri="http://schemas.openxmlformats.org/drawingml/2006/picture">
+                <pic:pic xmlns:pic="http://schemas.openxmlformats.org/drawingml/2006/picture">
+                  <pic:nvPicPr>
+                    <pic:cNvPr id="1" name=""/>
+                    <pic:cNvPicPr/>
+                  </pic:nvPicPr>
+                  <pic:blipFill>
+                    <a:blip r:embed="rId38"/>
+                    <a:stretch>
+                      <a:fillRect/>
+                    </a:stretch>
+                  </pic:blipFill>
+                  <pic:spPr>
+                    <a:xfrm>
+                      <a:off x="0" y="0"/>
+                      <a:ext cx="5731510" cy="1211580"/>
+                    </a:xfrm>
+                    <a:prstGeom prst="rect">
+                      <a:avLst/>
+                    </a:prstGeom>
+                  </pic:spPr>
+                </pic:pic>
+              </a:graphicData>
+            </a:graphic>
+          </wp:inline>
+        </w:drawing>
+      </w:r>
+    </w:p>
+    <w:p>
+      <w:pPr>
+        <w:pStyle w:val="Heading3"/>
+      </w:pPr>
+      <w:bookmarkStart w:id="9" w:name="_Toc452079720"/>
+      <w:r>
+        <w:t>Updating the navigation</w:t>
+      </w:r>
+      <w:bookmarkEnd w:id="9"/>
+    </w:p>
+    <w:p>
+      <w:r>
+        <w:t>Go to your solution explorer and open the “</w:t>
+      </w:r>
+      <w:r>
+        <w:t>ContentLayout</w:t>
+      </w:r>
+      <w:r>
+        <w:t>.content” file.</w:t>
+      </w:r>
+    </w:p>
+    <w:p>
+      <w:r>
+        <w:rPr>
+          <w:noProof/>
+          <w:lang w:eastAsia="en-GB"/>
+        </w:rPr>
+        <w:lastRenderedPageBreak/>
+        <w:drawing>
+          <wp:inline distT="0" distB="0" distL="0" distR="0" wp14:anchorId="55BE6E20" wp14:editId="0E40CD8E">
+            <wp:extent cx="3086100" cy="1981200"/>
+            <wp:effectExtent l="0" t="0" r="0" b="0"/>
+            <wp:docPr id="40" name="Picture 40"/>
+            <wp:cNvGraphicFramePr>
+              <a:graphicFrameLocks xmlns:a="http://schemas.openxmlformats.org/drawingml/2006/main" noChangeAspect="1"/>
+            </wp:cNvGraphicFramePr>
+            <a:graphic xmlns:a="http://schemas.openxmlformats.org/drawingml/2006/main">
+              <a:graphicData uri="http://schemas.openxmlformats.org/drawingml/2006/picture">
+                <pic:pic xmlns:pic="http://schemas.openxmlformats.org/drawingml/2006/picture">
+                  <pic:nvPicPr>
+                    <pic:cNvPr id="1" name=""/>
+                    <pic:cNvPicPr/>
+                  </pic:nvPicPr>
+                  <pic:blipFill>
+                    <a:blip r:embed="rId39"/>
+                    <a:stretch>
+                      <a:fillRect/>
+                    </a:stretch>
+                  </pic:blipFill>
+                  <pic:spPr>
+                    <a:xfrm>
+                      <a:off x="0" y="0"/>
+                      <a:ext cx="3086100" cy="1981200"/>
+                    </a:xfrm>
+                    <a:prstGeom prst="rect">
+                      <a:avLst/>
+                    </a:prstGeom>
+                  </pic:spPr>
+                </pic:pic>
+              </a:graphicData>
+            </a:graphic>
+          </wp:inline>
+        </w:drawing>
+      </w:r>
+    </w:p>
+    <w:p>
+      <w:r>
+        <w:t xml:space="preserve">Select the latest version then rightclick </w:t>
+      </w:r>
+      <w:r>
+        <w:sym w:font="Wingdings" w:char="F0E0"/>
+      </w:r>
+      <w:r>
+        <w:t xml:space="preserve"> Add Sibling Topic </w:t>
+      </w:r>
+      <w:r>
+        <w:sym w:font="Wingdings" w:char="F0E0"/>
+      </w:r>
+      <w:r>
+        <w:t xml:space="preserve"> Add Existing Topic File. In the file dialog that opens find the newly created version from the previous section.</w:t>
+      </w:r>
+    </w:p>
+    <w:p>
+      <w:r>
+        <w:rPr>
+          <w:noProof/>
+          <w:lang w:eastAsia="en-GB"/>
+        </w:rPr>
+        <w:drawing>
+          <wp:inline distT="0" distB="0" distL="0" distR="0" wp14:anchorId="7CE4CE98" wp14:editId="6BA3AFA9">
+            <wp:extent cx="5450774" cy="3210993"/>
+            <wp:effectExtent l="0" t="0" r="0" b="8890"/>
+            <wp:docPr id="41" name="Picture 41"/>
+            <wp:cNvGraphicFramePr>
+              <a:graphicFrameLocks xmlns:a="http://schemas.openxmlformats.org/drawingml/2006/main" noChangeAspect="1"/>
+            </wp:cNvGraphicFramePr>
+            <a:graphic xmlns:a="http://schemas.openxmlformats.org/drawingml/2006/main">
+              <a:graphicData uri="http://schemas.openxmlformats.org/drawingml/2006/picture">
+                <pic:pic xmlns:pic="http://schemas.openxmlformats.org/drawingml/2006/picture">
+                  <pic:nvPicPr>
+                    <pic:cNvPr id="1" name=""/>
+                    <pic:cNvPicPr/>
+                  </pic:nvPicPr>
+                  <pic:blipFill rotWithShape="1">
+                    <a:blip r:embed="rId40"/>
+                    <a:srcRect l="1658" t="8474" r="56489" b="47694"/>
+                    <a:stretch/>
+                  </pic:blipFill>
+                  <pic:spPr bwMode="auto">
+                    <a:xfrm>
+                      <a:off x="0" y="0"/>
+                      <a:ext cx="5483670" cy="3230372"/>
+                    </a:xfrm>
+                    <a:prstGeom prst="rect">
+                      <a:avLst/>
+                    </a:prstGeom>
+                    <a:ln>
+                      <a:noFill/>
+                    </a:ln>
+                    <a:extLst>
+                      <a:ext uri="{53640926-AAD7-44D8-BBD7-CCE9431645EC}">
+                        <a14:shadowObscured xmlns:a14="http://schemas.microsoft.com/office/drawing/2010/main"/>
+                      </a:ext>
+                    </a:extLst>
+                  </pic:spPr>
+                </pic:pic>
+              </a:graphicData>
+            </a:graphic>
+          </wp:inline>
+        </w:drawing>
+      </w:r>
+    </w:p>
+    <w:p>
+      <w:r>
+        <w:t>After the new file is added to the layout use the green arrows to place it at the top of the list.</w:t>
+      </w:r>
+    </w:p>
+    <w:p>
+      <w:r>
+        <w:rPr>
+          <w:noProof/>
+          <w:lang w:eastAsia="en-GB"/>
+        </w:rPr>
+        <w:drawing>
+          <wp:inline distT="0" distB="0" distL="0" distR="0" wp14:anchorId="08D61E3C" wp14:editId="1225D739">
+            <wp:extent cx="2705100" cy="1524000"/>
+            <wp:effectExtent l="0" t="0" r="0" b="0"/>
+            <wp:docPr id="43" name="Picture 43"/>
+            <wp:cNvGraphicFramePr>
+              <a:graphicFrameLocks xmlns:a="http://schemas.openxmlformats.org/drawingml/2006/main" noChangeAspect="1"/>
+            </wp:cNvGraphicFramePr>
+            <a:graphic xmlns:a="http://schemas.openxmlformats.org/drawingml/2006/main">
+              <a:graphicData uri="http://schemas.openxmlformats.org/drawingml/2006/picture">
+                <pic:pic xmlns:pic="http://schemas.openxmlformats.org/drawingml/2006/picture">
+                  <pic:nvPicPr>
+                    <pic:cNvPr id="1" name=""/>
+                    <pic:cNvPicPr/>
+                  </pic:nvPicPr>
+                  <pic:blipFill>
+                    <a:blip r:embed="rId41"/>
+                    <a:stretch>
+                      <a:fillRect/>
+                    </a:stretch>
+                  </pic:blipFill>
+                  <pic:spPr>
+                    <a:xfrm>
+                      <a:off x="0" y="0"/>
+                      <a:ext cx="2705100" cy="1524000"/>
+                    </a:xfrm>
+                    <a:prstGeom prst="rect">
+                      <a:avLst/>
+                    </a:prstGeom>
+                  </pic:spPr>
+                </pic:pic>
+              </a:graphicData>
+            </a:graphic>
+          </wp:inline>
+        </w:drawing>
+      </w:r>
+    </w:p>
+    <w:p>
+      <w:r>
+        <w:t>After this you can then populate the</w:t>
+      </w:r>
+      <w:r>
+        <w:t xml:space="preserve"> relevant information as shown below highlighted in red. This updates the title and the terms that can be used to find the file through the search feature.</w:t>
+      </w:r>
+    </w:p>
+    <w:p>
+      <w:r>
+        <w:rPr>
+          <w:noProof/>
+          <w:lang w:eastAsia="en-GB"/>
+        </w:rPr>
+        <w:lastRenderedPageBreak/>
+        <w:drawing>
+          <wp:inline distT="0" distB="0" distL="0" distR="0" wp14:anchorId="7B97A65B" wp14:editId="2742A6D3">
+            <wp:extent cx="5731510" cy="3795395"/>
+            <wp:effectExtent l="0" t="0" r="2540" b="0"/>
+            <wp:docPr id="45" name="Picture 45"/>
+            <wp:cNvGraphicFramePr>
+              <a:graphicFrameLocks xmlns:a="http://schemas.openxmlformats.org/drawingml/2006/main" noChangeAspect="1"/>
+            </wp:cNvGraphicFramePr>
+            <a:graphic xmlns:a="http://schemas.openxmlformats.org/drawingml/2006/main">
+              <a:graphicData uri="http://schemas.openxmlformats.org/drawingml/2006/picture">
+                <pic:pic xmlns:pic="http://schemas.openxmlformats.org/drawingml/2006/picture">
+                  <pic:nvPicPr>
+                    <pic:cNvPr id="1" name=""/>
+                    <pic:cNvPicPr/>
+                  </pic:nvPicPr>
+                  <pic:blipFill>
+                    <a:blip r:embed="rId42"/>
+                    <a:stretch>
+                      <a:fillRect/>
+                    </a:stretch>
+                  </pic:blipFill>
+                  <pic:spPr>
+                    <a:xfrm>
+                      <a:off x="0" y="0"/>
+                      <a:ext cx="5731510" cy="3795395"/>
+                    </a:xfrm>
+                    <a:prstGeom prst="rect">
+                      <a:avLst/>
+                    </a:prstGeom>
+                  </pic:spPr>
+                </pic:pic>
+              </a:graphicData>
+            </a:graphic>
+          </wp:inline>
+        </w:drawing>
+      </w:r>
+    </w:p>
+    <w:p>
+      <w:r>
+        <w:t>Save the file and you are now ready to advance to the build stage.</w:t>
+      </w:r>
+    </w:p>
+    <w:p>
+      <w:pPr>
+        <w:pStyle w:val="Heading3"/>
+      </w:pPr>
+      <w:bookmarkStart w:id="10" w:name="_Toc452079721"/>
+      <w:r>
+        <w:t>Building the documentation</w:t>
+      </w:r>
+      <w:bookmarkEnd w:id="10"/>
+    </w:p>
+    <w:p>
+      <w:r>
+        <w:t>Building the documentation through the visual studio plugin is easy.</w:t>
+      </w:r>
+      <w:r>
+        <w:t xml:space="preserve"> If the SHFB tool was previously used instead of the visual studio plugin see the next section before continuing. Otherwise s</w:t>
+      </w:r>
+      <w:r>
+        <w:t>imply right click on the project in solution explorer and select build.</w:t>
+      </w:r>
+    </w:p>
+    <w:p>
+      <w:r>
+        <w:rPr>
+          <w:noProof/>
+          <w:lang w:eastAsia="en-GB"/>
+        </w:rPr>
+        <w:drawing>
+          <wp:inline distT="0" distB="0" distL="0" distR="0" wp14:anchorId="62F09AC6" wp14:editId="09B69BBA">
+            <wp:extent cx="4928260" cy="2981293"/>
+            <wp:effectExtent l="0" t="0" r="5715" b="0"/>
+            <wp:docPr id="46" name="Picture 46"/>
+            <wp:cNvGraphicFramePr>
+              <a:graphicFrameLocks xmlns:a="http://schemas.openxmlformats.org/drawingml/2006/main" noChangeAspect="1"/>
+            </wp:cNvGraphicFramePr>
+            <a:graphic xmlns:a="http://schemas.openxmlformats.org/drawingml/2006/main">
+              <a:graphicData uri="http://schemas.openxmlformats.org/drawingml/2006/picture">
+                <pic:pic xmlns:pic="http://schemas.openxmlformats.org/drawingml/2006/picture">
+                  <pic:nvPicPr>
+                    <pic:cNvPr id="1" name=""/>
+                    <pic:cNvPicPr/>
+                  </pic:nvPicPr>
+                  <pic:blipFill rotWithShape="1">
+                    <a:blip r:embed="rId43"/>
+                    <a:srcRect r="66435" b="63901"/>
+                    <a:stretch/>
+                  </pic:blipFill>
+                  <pic:spPr bwMode="auto">
+                    <a:xfrm>
+                      <a:off x="0" y="0"/>
+                      <a:ext cx="4954663" cy="2997265"/>
+                    </a:xfrm>
+                    <a:prstGeom prst="rect">
+                      <a:avLst/>
+                    </a:prstGeom>
+                    <a:ln>
+                      <a:noFill/>
+                    </a:ln>
+                    <a:extLst>
+                      <a:ext uri="{53640926-AAD7-44D8-BBD7-CCE9431645EC}">
+                        <a14:shadowObscured xmlns:a14="http://schemas.microsoft.com/office/drawing/2010/main"/>
+                      </a:ext>
+                    </a:extLst>
+                  </pic:spPr>
+                </pic:pic>
+              </a:graphicData>
+            </a:graphic>
+          </wp:inline>
+        </w:drawing>
+      </w:r>
+    </w:p>
+    <w:p>
+      <w:r>
+        <w:t>You can then right click the project and select open folder in folder explorer then open the help file which will contain the documentation.</w:t>
+      </w:r>
+    </w:p>
+    <w:p>
+      <w:r>
+        <w:t xml:space="preserve">While the documentation is being built you will be met with a folder called “Working” </w:t>
+      </w:r>
+    </w:p>
+    <w:p>
+      <w:r>
+        <w:rPr>
+          <w:noProof/>
+          <w:lang w:eastAsia="en-GB"/>
+        </w:rPr>
+        <w:lastRenderedPageBreak/>
+        <w:drawing>
+          <wp:inline distT="0" distB="0" distL="0" distR="0" wp14:anchorId="1CDB1E22" wp14:editId="203A558D">
+            <wp:extent cx="3495675" cy="1190625"/>
+            <wp:effectExtent l="0" t="0" r="9525" b="9525"/>
+            <wp:docPr id="47" name="Picture 47"/>
+            <wp:cNvGraphicFramePr>
+              <a:graphicFrameLocks xmlns:a="http://schemas.openxmlformats.org/drawingml/2006/main" noChangeAspect="1"/>
+            </wp:cNvGraphicFramePr>
+            <a:graphic xmlns:a="http://schemas.openxmlformats.org/drawingml/2006/main">
+              <a:graphicData uri="http://schemas.openxmlformats.org/drawingml/2006/picture">
+                <pic:pic xmlns:pic="http://schemas.openxmlformats.org/drawingml/2006/picture">
+                  <pic:nvPicPr>
+                    <pic:cNvPr id="1" name=""/>
+                    <pic:cNvPicPr/>
+                  </pic:nvPicPr>
+                  <pic:blipFill>
+                    <a:blip r:embed="rId44"/>
+                    <a:stretch>
+                      <a:fillRect/>
+                    </a:stretch>
+                  </pic:blipFill>
+                  <pic:spPr>
+                    <a:xfrm>
+                      <a:off x="0" y="0"/>
+                      <a:ext cx="3495675" cy="1190625"/>
+                    </a:xfrm>
+                    <a:prstGeom prst="rect">
+                      <a:avLst/>
+                    </a:prstGeom>
+                  </pic:spPr>
+                </pic:pic>
+              </a:graphicData>
+            </a:graphic>
+          </wp:inline>
+        </w:drawing>
+      </w:r>
+    </w:p>
+    <w:p>
+      <w:r>
+        <w:t>Once the build is complete it will change to contain all the documentation files. These can be viewed by opening the index.html file in your choice of browser.</w:t>
+      </w:r>
+    </w:p>
+    <w:p>
+      <w:r>
+        <w:rPr>
+          <w:noProof/>
+          <w:lang w:eastAsia="en-GB"/>
+        </w:rPr>
+        <w:drawing>
+          <wp:inline distT="0" distB="0" distL="0" distR="0" wp14:anchorId="66950F65" wp14:editId="25266630">
+            <wp:extent cx="3752850" cy="2847975"/>
+            <wp:effectExtent l="0" t="0" r="0" b="9525"/>
+            <wp:docPr id="48" name="Picture 48"/>
+            <wp:cNvGraphicFramePr>
+              <a:graphicFrameLocks xmlns:a="http://schemas.openxmlformats.org/drawingml/2006/main" noChangeAspect="1"/>
+            </wp:cNvGraphicFramePr>
+            <a:graphic xmlns:a="http://schemas.openxmlformats.org/drawingml/2006/main">
+              <a:graphicData uri="http://schemas.openxmlformats.org/drawingml/2006/picture">
+                <pic:pic xmlns:pic="http://schemas.openxmlformats.org/drawingml/2006/picture">
+                  <pic:nvPicPr>
+                    <pic:cNvPr id="1" name=""/>
+                    <pic:cNvPicPr/>
+                  </pic:nvPicPr>
+                  <pic:blipFill>
+                    <a:blip r:embed="rId45"/>
+                    <a:stretch>
+                      <a:fillRect/>
+                    </a:stretch>
+                  </pic:blipFill>
+                  <pic:spPr>
+                    <a:xfrm>
+                      <a:off x="0" y="0"/>
+                      <a:ext cx="3752850" cy="2847975"/>
+                    </a:xfrm>
+                    <a:prstGeom prst="rect">
+                      <a:avLst/>
+                    </a:prstGeom>
+                  </pic:spPr>
+                </pic:pic>
+              </a:graphicData>
+            </a:graphic>
+          </wp:inline>
+        </w:drawing>
+      </w:r>
+    </w:p>
+    <w:p>
+      <w:r>
+        <w:t xml:space="preserve">Opening this will take you to the documentation </w:t>
+      </w:r>
+      <w:r>
+        <w:t>home screen</w:t>
+      </w:r>
+      <w:r>
+        <w:t xml:space="preserve"> from which you can navigate to see changes from previous versions or documentation of</w:t>
+      </w:r>
+      <w:r>
+        <w:t xml:space="preserve"> the various parts of the test framework via the navigation pain on the left.</w:t>
+      </w:r>
+    </w:p>
+    <w:p>
+      <w:r>
+        <w:rPr>
+          <w:noProof/>
+          <w:lang w:eastAsia="en-GB"/>
+        </w:rPr>
+        <w:drawing>
+          <wp:inline distT="0" distB="0" distL="0" distR="0" wp14:anchorId="52E7A84A" wp14:editId="1925C06A">
+            <wp:extent cx="5035138" cy="2999951"/>
+            <wp:effectExtent l="0" t="0" r="0" b="0"/>
+            <wp:docPr id="50" name="Picture 50"/>
+            <wp:cNvGraphicFramePr>
+              <a:graphicFrameLocks xmlns:a="http://schemas.openxmlformats.org/drawingml/2006/main" noChangeAspect="1"/>
+            </wp:cNvGraphicFramePr>
+            <a:graphic xmlns:a="http://schemas.openxmlformats.org/drawingml/2006/main">
+              <a:graphicData uri="http://schemas.openxmlformats.org/drawingml/2006/picture">
+                <pic:pic xmlns:pic="http://schemas.openxmlformats.org/drawingml/2006/picture">
+                  <pic:nvPicPr>
+                    <pic:cNvPr id="1" name=""/>
+                    <pic:cNvPicPr/>
+                  </pic:nvPicPr>
+                  <pic:blipFill rotWithShape="1">
+                    <a:blip r:embed="rId46"/>
+                    <a:srcRect r="47580"/>
+                    <a:stretch/>
+                  </pic:blipFill>
+                  <pic:spPr bwMode="auto">
+                    <a:xfrm>
+                      <a:off x="0" y="0"/>
+                      <a:ext cx="5044744" cy="3005674"/>
+                    </a:xfrm>
+                    <a:prstGeom prst="rect">
+                      <a:avLst/>
+                    </a:prstGeom>
+                    <a:ln>
+                      <a:noFill/>
+                    </a:ln>
+                    <a:extLst>
+                      <a:ext uri="{53640926-AAD7-44D8-BBD7-CCE9431645EC}">
+                        <a14:shadowObscured xmlns:a14="http://schemas.microsoft.com/office/drawing/2010/main"/>
+                      </a:ext>
+                    </a:extLst>
+                  </pic:spPr>
+                </pic:pic>
+              </a:graphicData>
+            </a:graphic>
+          </wp:inline>
+        </w:drawing>
+      </w:r>
+    </w:p>
+    <w:p>
+      <w:r>
+        <w:lastRenderedPageBreak/>
+        <w:t>If the SHFB was used previously you may get issues building the project or it may reference an old dll. See the next section for guidance on what to do if this is the case.</w:t>
+      </w:r>
+    </w:p>
+    <w:p>
+      <w:pPr>
+        <w:pStyle w:val="Heading3"/>
+      </w:pPr>
+      <w:bookmarkStart w:id="11" w:name="_Toc452079722"/>
+      <w:r>
+        <w:t>Building if SHFB was used last time</w:t>
+      </w:r>
+      <w:bookmarkEnd w:id="11"/>
+    </w:p>
+    <w:p>
+      <w:r>
+        <w:t>If SHFB was previously used to build documentation you will need to reset the references in visual studio.</w:t>
+      </w:r>
+    </w:p>
+    <w:p>
+      <w:r>
+        <w:t>Start by removing old references and sources via the solution explorer by right clicking on each then selecting delete.</w:t>
+      </w:r>
+    </w:p>
+    <w:p>
+      <w:r>
+        <w:rPr>
+          <w:noProof/>
+          <w:lang w:eastAsia="en-GB"/>
+        </w:rPr>
+        <w:drawing>
+          <wp:inline distT="0" distB="0" distL="0" distR="0" wp14:anchorId="41D00156" wp14:editId="3C56A8FB">
+            <wp:extent cx="3219450" cy="2352675"/>
+            <wp:effectExtent l="0" t="0" r="0" b="9525"/>
+            <wp:docPr id="51" name="Picture 51"/>
+            <wp:cNvGraphicFramePr>
+              <a:graphicFrameLocks xmlns:a="http://schemas.openxmlformats.org/drawingml/2006/main" noChangeAspect="1"/>
+            </wp:cNvGraphicFramePr>
+            <a:graphic xmlns:a="http://schemas.openxmlformats.org/drawingml/2006/main">
+              <a:graphicData uri="http://schemas.openxmlformats.org/drawingml/2006/picture">
+                <pic:pic xmlns:pic="http://schemas.openxmlformats.org/drawingml/2006/picture">
+                  <pic:nvPicPr>
+                    <pic:cNvPr id="1" name=""/>
+                    <pic:cNvPicPr/>
+                  </pic:nvPicPr>
+                  <pic:blipFill>
+                    <a:blip r:embed="rId47"/>
+                    <a:stretch>
+                      <a:fillRect/>
+                    </a:stretch>
+                  </pic:blipFill>
+                  <pic:spPr>
+                    <a:xfrm>
+                      <a:off x="0" y="0"/>
+                      <a:ext cx="3219450" cy="2352675"/>
+                    </a:xfrm>
+                    <a:prstGeom prst="rect">
+                      <a:avLst/>
+                    </a:prstGeom>
+                  </pic:spPr>
+                </pic:pic>
+              </a:graphicData>
+            </a:graphic>
+          </wp:inline>
+        </w:drawing>
+      </w:r>
+    </w:p>
+    <w:p>
+      <w:r>
+        <w:t>Once previous items are removed right click documentation sources and select add documentation source.</w:t>
+      </w:r>
+    </w:p>
+    <w:p>
+      <w:r>
+        <w:rPr>
+          <w:noProof/>
+          <w:lang w:eastAsia="en-GB"/>
+        </w:rPr>
+        <w:drawing>
+          <wp:inline distT="0" distB="0" distL="0" distR="0" wp14:anchorId="34ED8CD2" wp14:editId="0EBB13AB">
+            <wp:extent cx="5023262" cy="2403503"/>
+            <wp:effectExtent l="0" t="0" r="6350" b="0"/>
+            <wp:docPr id="52" name="Picture 52"/>
+            <wp:cNvGraphicFramePr>
+              <a:graphicFrameLocks xmlns:a="http://schemas.openxmlformats.org/drawingml/2006/main" noChangeAspect="1"/>
+            </wp:cNvGraphicFramePr>
+            <a:graphic xmlns:a="http://schemas.openxmlformats.org/drawingml/2006/main">
+              <a:graphicData uri="http://schemas.openxmlformats.org/drawingml/2006/picture">
+                <pic:pic xmlns:pic="http://schemas.openxmlformats.org/drawingml/2006/picture">
+                  <pic:nvPicPr>
+                    <pic:cNvPr id="1" name=""/>
+                    <pic:cNvPicPr/>
+                  </pic:nvPicPr>
+                  <pic:blipFill rotWithShape="1">
+                    <a:blip r:embed="rId48"/>
+                    <a:srcRect l="1451" t="8476" r="64777" b="62796"/>
+                    <a:stretch/>
+                  </pic:blipFill>
+                  <pic:spPr bwMode="auto">
+                    <a:xfrm>
+                      <a:off x="0" y="0"/>
+                      <a:ext cx="5072145" cy="2426892"/>
+                    </a:xfrm>
+                    <a:prstGeom prst="rect">
+                      <a:avLst/>
+                    </a:prstGeom>
+                    <a:ln>
+                      <a:noFill/>
+                    </a:ln>
+                    <a:extLst>
+                      <a:ext uri="{53640926-AAD7-44D8-BBD7-CCE9431645EC}">
+                        <a14:shadowObscured xmlns:a14="http://schemas.microsoft.com/office/drawing/2010/main"/>
+                      </a:ext>
+                    </a:extLst>
+                  </pic:spPr>
+                </pic:pic>
+              </a:graphicData>
+            </a:graphic>
+          </wp:inline>
+        </w:drawing>
+      </w:r>
+    </w:p>
+    <w:p>
+      <w:r>
+        <w:t xml:space="preserve">In the window that opens navigate to the AdaptiveAds_TestFramework project inside the solution and select the </w:t>
+      </w:r>
+      <w:r>
+        <w:t>AdaptiveAds_TestFramework.csproj</w:t>
+      </w:r>
+      <w:r>
+        <w:t xml:space="preserve"> file</w:t>
+      </w:r>
+      <w:r>
+        <w:t xml:space="preserve"> then click open</w:t>
+      </w:r>
+      <w:r>
+        <w:t>.</w:t>
+      </w:r>
+    </w:p>
+    <w:p>
+      <w:r>
+        <w:rPr>
+          <w:noProof/>
+          <w:lang w:eastAsia="en-GB"/>
+        </w:rPr>
+        <w:lastRenderedPageBreak/>
+        <w:drawing>
+          <wp:inline distT="0" distB="0" distL="0" distR="0" wp14:anchorId="61A8411E" wp14:editId="2C87EB72">
+            <wp:extent cx="5731510" cy="3449320"/>
+            <wp:effectExtent l="0" t="0" r="2540" b="0"/>
+            <wp:docPr id="53" name="Picture 53"/>
+            <wp:cNvGraphicFramePr>
+              <a:graphicFrameLocks xmlns:a="http://schemas.openxmlformats.org/drawingml/2006/main" noChangeAspect="1"/>
+            </wp:cNvGraphicFramePr>
+            <a:graphic xmlns:a="http://schemas.openxmlformats.org/drawingml/2006/main">
+              <a:graphicData uri="http://schemas.openxmlformats.org/drawingml/2006/picture">
+                <pic:pic xmlns:pic="http://schemas.openxmlformats.org/drawingml/2006/picture">
+                  <pic:nvPicPr>
+                    <pic:cNvPr id="1" name=""/>
+                    <pic:cNvPicPr/>
+                  </pic:nvPicPr>
+                  <pic:blipFill>
+                    <a:blip r:embed="rId49"/>
+                    <a:stretch>
+                      <a:fillRect/>
+                    </a:stretch>
+                  </pic:blipFill>
+                  <pic:spPr>
+                    <a:xfrm>
+                      <a:off x="0" y="0"/>
+                      <a:ext cx="5731510" cy="3449320"/>
+                    </a:xfrm>
+                    <a:prstGeom prst="rect">
+                      <a:avLst/>
+                    </a:prstGeom>
+                  </pic:spPr>
+                </pic:pic>
+              </a:graphicData>
+            </a:graphic>
+          </wp:inline>
+        </w:drawing>
+      </w:r>
+    </w:p>
+    <w:p>
+      <w:r>
+        <w:t>You should then be able to see the project under your sources.</w:t>
+      </w:r>
+    </w:p>
+    <w:p>
+      <w:r>
+        <w:rPr>
+          <w:noProof/>
+          <w:lang w:eastAsia="en-GB"/>
+        </w:rPr>
+        <w:drawing>
+          <wp:inline distT="0" distB="0" distL="0" distR="0" wp14:anchorId="2854AE14" wp14:editId="40B88466">
+            <wp:extent cx="3086100" cy="1419225"/>
+            <wp:effectExtent l="0" t="0" r="0" b="9525"/>
+            <wp:docPr id="54" name="Picture 54"/>
+            <wp:cNvGraphicFramePr>
+              <a:graphicFrameLocks xmlns:a="http://schemas.openxmlformats.org/drawingml/2006/main" noChangeAspect="1"/>
+            </wp:cNvGraphicFramePr>
+            <a:graphic xmlns:a="http://schemas.openxmlformats.org/drawingml/2006/main">
+              <a:graphicData uri="http://schemas.openxmlformats.org/drawingml/2006/picture">
+                <pic:pic xmlns:pic="http://schemas.openxmlformats.org/drawingml/2006/picture">
+                  <pic:nvPicPr>
+                    <pic:cNvPr id="1" name=""/>
+                    <pic:cNvPicPr/>
+                  </pic:nvPicPr>
+                  <pic:blipFill>
+                    <a:blip r:embed="rId50"/>
+                    <a:stretch>
+                      <a:fillRect/>
+                    </a:stretch>
+                  </pic:blipFill>
+                  <pic:spPr>
+                    <a:xfrm>
+                      <a:off x="0" y="0"/>
+                      <a:ext cx="3086100" cy="1419225"/>
+                    </a:xfrm>
+                    <a:prstGeom prst="rect">
+                      <a:avLst/>
+                    </a:prstGeom>
+                  </pic:spPr>
+                </pic:pic>
+              </a:graphicData>
+            </a:graphic>
+          </wp:inline>
+        </w:drawing>
+      </w:r>
+    </w:p>
+    <w:p>
+      <w:r>
+        <w:t>Then right click references and click add a reference.</w:t>
+      </w:r>
+    </w:p>
+    <w:p>
+      <w:r>
+        <w:rPr>
+          <w:noProof/>
+          <w:lang w:eastAsia="en-GB"/>
+        </w:rPr>
+        <w:drawing>
+          <wp:inline distT="0" distB="0" distL="0" distR="0" wp14:anchorId="6E9CC49D" wp14:editId="3708215F">
+            <wp:extent cx="3086100" cy="2215511"/>
+            <wp:effectExtent l="0" t="0" r="0" b="0"/>
+            <wp:docPr id="55" name="Picture 55"/>
+            <wp:cNvGraphicFramePr>
+              <a:graphicFrameLocks xmlns:a="http://schemas.openxmlformats.org/drawingml/2006/main" noChangeAspect="1"/>
+            </wp:cNvGraphicFramePr>
+            <a:graphic xmlns:a="http://schemas.openxmlformats.org/drawingml/2006/main">
+              <a:graphicData uri="http://schemas.openxmlformats.org/drawingml/2006/picture">
+                <pic:pic xmlns:pic="http://schemas.openxmlformats.org/drawingml/2006/picture">
+                  <pic:nvPicPr>
+                    <pic:cNvPr id="1" name=""/>
+                    <pic:cNvPicPr/>
+                  </pic:nvPicPr>
+                  <pic:blipFill rotWithShape="1">
+                    <a:blip r:embed="rId51"/>
+                    <a:srcRect l="1657" t="9580" r="74102" b="59481"/>
+                    <a:stretch/>
+                  </pic:blipFill>
+                  <pic:spPr bwMode="auto">
+                    <a:xfrm>
+                      <a:off x="0" y="0"/>
+                      <a:ext cx="3110651" cy="2233136"/>
+                    </a:xfrm>
+                    <a:prstGeom prst="rect">
+                      <a:avLst/>
+                    </a:prstGeom>
+                    <a:ln>
+                      <a:noFill/>
+                    </a:ln>
+                    <a:extLst>
+                      <a:ext uri="{53640926-AAD7-44D8-BBD7-CCE9431645EC}">
+                        <a14:shadowObscured xmlns:a14="http://schemas.microsoft.com/office/drawing/2010/main"/>
+                      </a:ext>
+                    </a:extLst>
+                  </pic:spPr>
+                </pic:pic>
+              </a:graphicData>
+            </a:graphic>
+          </wp:inline>
+        </w:drawing>
+      </w:r>
+    </w:p>
+    <w:p>
+      <w:r>
+        <w:t>In the window that opens select the Projects tab and select the AdaptiveAds_TestFramework project.</w:t>
+      </w:r>
+    </w:p>
+    <w:p>
+      <w:r>
+        <w:rPr>
+          <w:noProof/>
+          <w:lang w:eastAsia="en-GB"/>
+        </w:rPr>
+        <w:lastRenderedPageBreak/>
+        <w:drawing>
+          <wp:inline distT="0" distB="0" distL="0" distR="0" wp14:anchorId="0C6AD668" wp14:editId="72D0CC9A">
+            <wp:extent cx="4457700" cy="3829050"/>
+            <wp:effectExtent l="0" t="0" r="0" b="0"/>
+            <wp:docPr id="56" name="Picture 56"/>
+            <wp:cNvGraphicFramePr>
+              <a:graphicFrameLocks xmlns:a="http://schemas.openxmlformats.org/drawingml/2006/main" noChangeAspect="1"/>
+            </wp:cNvGraphicFramePr>
+            <a:graphic xmlns:a="http://schemas.openxmlformats.org/drawingml/2006/main">
+              <a:graphicData uri="http://schemas.openxmlformats.org/drawingml/2006/picture">
+                <pic:pic xmlns:pic="http://schemas.openxmlformats.org/drawingml/2006/picture">
+                  <pic:nvPicPr>
+                    <pic:cNvPr id="1" name=""/>
+                    <pic:cNvPicPr/>
+                  </pic:nvPicPr>
+                  <pic:blipFill>
+                    <a:blip r:embed="rId52"/>
+                    <a:stretch>
+                      <a:fillRect/>
+                    </a:stretch>
+                  </pic:blipFill>
+                  <pic:spPr>
+                    <a:xfrm>
+                      <a:off x="0" y="0"/>
+                      <a:ext cx="4457700" cy="3829050"/>
+                    </a:xfrm>
+                    <a:prstGeom prst="rect">
+                      <a:avLst/>
+                    </a:prstGeom>
+                  </pic:spPr>
+                </pic:pic>
+              </a:graphicData>
+            </a:graphic>
+          </wp:inline>
+        </w:drawing>
+      </w:r>
+    </w:p>
+    <w:p>
+      <w:r>
+        <w:t>If you get a framework version warning click ok/yes/continue. The sandcastle framework does not need to be targeted as high as the project it is documenting.</w:t>
+      </w:r>
+    </w:p>
+    <w:p>
+      <w:r>
+        <w:t>You should then be able to see the project under your resources.</w:t>
+      </w:r>
+    </w:p>
+    <w:p>
+      <w:r>
+        <w:rPr>
+          <w:noProof/>
+          <w:lang w:eastAsia="en-GB"/>
+        </w:rPr>
+        <w:drawing>
+          <wp:inline distT="0" distB="0" distL="0" distR="0" wp14:anchorId="1C25D10D" wp14:editId="103CA660">
+            <wp:extent cx="3276600" cy="1657350"/>
+            <wp:effectExtent l="0" t="0" r="0" b="0"/>
+            <wp:docPr id="57" name="Picture 57"/>
+            <wp:cNvGraphicFramePr>
+              <a:graphicFrameLocks xmlns:a="http://schemas.openxmlformats.org/drawingml/2006/main" noChangeAspect="1"/>
+            </wp:cNvGraphicFramePr>
+            <a:graphic xmlns:a="http://schemas.openxmlformats.org/drawingml/2006/main">
+              <a:graphicData uri="http://schemas.openxmlformats.org/drawingml/2006/picture">
+                <pic:pic xmlns:pic="http://schemas.openxmlformats.org/drawingml/2006/picture">
+                  <pic:nvPicPr>
+                    <pic:cNvPr id="1" name=""/>
+                    <pic:cNvPicPr/>
+                  </pic:nvPicPr>
+                  <pic:blipFill>
+                    <a:blip r:embed="rId53"/>
+                    <a:stretch>
+                      <a:fillRect/>
+                    </a:stretch>
+                  </pic:blipFill>
+                  <pic:spPr>
+                    <a:xfrm>
+                      <a:off x="0" y="0"/>
+                      <a:ext cx="3276600" cy="1657350"/>
+                    </a:xfrm>
+                    <a:prstGeom prst="rect">
+                      <a:avLst/>
+                    </a:prstGeom>
+                  </pic:spPr>
+                </pic:pic>
+              </a:graphicData>
+            </a:graphic>
+          </wp:inline>
+        </w:drawing>
+      </w:r>
+    </w:p>
+    <w:p>
+      <w:r>
+        <w:t>Once this is done you can re-attempt the previous section “Building the documentation”</w:t>
+      </w:r>
+    </w:p>
+    <w:p>
+      <w:pPr>
+        <w:pStyle w:val="Heading2"/>
+      </w:pPr>
+      <w:bookmarkStart w:id="12" w:name="_Toc452079723"/>
+      <w:r>
+        <w:t>Via SHFB</w:t>
+      </w:r>
+      <w:bookmarkEnd w:id="12"/>
+    </w:p>
+    <w:p>
+      <w:pPr>
+        <w:pStyle w:val="Heading3"/>
+      </w:pPr>
+      <w:bookmarkStart w:id="13" w:name="_Toc452079724"/>
       <w:r>
         <w:t>Updating the documentation details</w:t>
       </w:r>
-      <w:bookmarkEnd w:id="7"/>
+      <w:bookmarkEnd w:id="13"/>
+    </w:p>
+    <w:p>
+      <w:r>
+        <w:rPr>
+          <w:highlight w:val="yellow"/>
+        </w:rPr>
+        <w:t>Updating via visual studio is much easier and the most reliable option however it can be updated vis the SHFB software if visual studio is not installed</w:t>
+      </w:r>
+      <w:r>
+        <w:rPr>
+          <w:highlight w:val="yellow"/>
+        </w:rPr>
+        <w:t>. Updating via the SHFB is more difficult and may</w:t>
+      </w:r>
+      <w:r>
+        <w:rPr>
+          <w:highlight w:val="yellow"/>
+        </w:rPr>
+        <w:t xml:space="preserve"> lead to configuration problems. Also the updating of configuration layouts and version documents is much more complex than in the visual studio plugin so is not covered in this document.</w:t>
+      </w:r>
+      <w:r>
+        <w:rPr>
+          <w:highlight w:val="yellow"/>
+        </w:rPr>
+        <w:t xml:space="preserve"> </w:t>
+      </w:r>
+      <w:r>
+        <w:rPr>
+          <w:highlight w:val="yellow"/>
+        </w:rPr>
+        <w:t>B</w:t>
+      </w:r>
+      <w:r>
+        <w:rPr>
+          <w:highlight w:val="yellow"/>
+        </w:rPr>
+        <w:t xml:space="preserve">ecause of this </w:t>
+      </w:r>
+      <w:r>
+        <w:rPr>
+          <w:highlight w:val="yellow"/>
+        </w:rPr>
+        <w:t>SHFB</w:t>
+      </w:r>
+      <w:r>
+        <w:rPr>
+          <w:highlight w:val="yellow"/>
+        </w:rPr>
+        <w:t xml:space="preserve"> should be used only for testing where visual studio is not available</w:t>
+      </w:r>
+      <w:r>
+        <w:rPr>
+          <w:highlight w:val="yellow"/>
+        </w:rPr>
+        <w:t xml:space="preserve"> because generated documentation will not be to a releasable standard</w:t>
+      </w:r>
+      <w:r>
+        <w:rPr>
+          <w:highlight w:val="yellow"/>
+        </w:rPr>
+        <w:t>. It should also be noted that this method is no longer under development and will not benefit from future updates</w:t>
+      </w:r>
+      <w:r>
+        <w:rPr>
+          <w:highlight w:val="yellow"/>
+        </w:rPr>
+        <w:t>.</w:t>
+      </w:r>
     </w:p>
     <w:p>
       <w:r>
@@ -2695,7 +4415,7 @@
                     <pic:cNvPicPr/>
                   </pic:nvPicPr>
                   <pic:blipFill>
-                    <a:blip r:embed="rId30"/>
+                    <a:blip r:embed="rId54"/>
                     <a:stretch>
                       <a:fillRect/>
                     </a:stretch>
@@ -2739,7 +4459,13 @@
         <w:t>minor version</w:t>
       </w:r>
       <w:r>
-        <w:t>&gt;.&lt;</w:t>
+        <w:t>&gt;</w:t>
+      </w:r>
+      <w:r>
+        <w:t>.&lt;update number&gt;</w:t>
+      </w:r>
+      <w:r>
+        <w:t>.&lt;</w:t>
       </w:r>
       <w:r>
         <w:rPr>
@@ -2776,7 +4502,7 @@
                     <pic:cNvPicPr/>
                   </pic:nvPicPr>
                   <pic:blipFill rotWithShape="1">
-                    <a:blip r:embed="rId31"/>
+                    <a:blip r:embed="rId55"/>
                     <a:srcRect r="41749" b="58229"/>
                     <a:stretch/>
                   </pic:blipFill>
@@ -2806,23 +4532,21 @@
     </w:p>
     <w:p>
       <w:pPr>
-        <w:pStyle w:val="Heading2"/>
-      </w:pPr>
-      <w:bookmarkStart w:id="8" w:name="_Toc445396833"/>
+        <w:pStyle w:val="Heading3"/>
+      </w:pPr>
+      <w:bookmarkStart w:id="14" w:name="_Toc452079725"/>
       <w:r>
         <w:t>Building documentation</w:t>
       </w:r>
-      <w:bookmarkEnd w:id="8"/>
-    </w:p>
-    <w:p>
-      <w:pPr>
-        <w:pStyle w:val="Heading3"/>
-      </w:pPr>
-      <w:bookmarkStart w:id="9" w:name="_Toc445396834"/>
+      <w:bookmarkEnd w:id="14"/>
+    </w:p>
+    <w:p>
+      <w:pPr>
+        <w:pStyle w:val="Heading4"/>
+      </w:pPr>
       <w:r>
         <w:t>Run new build</w:t>
       </w:r>
-      <w:bookmarkEnd w:id="9"/>
     </w:p>
     <w:p>
       <w:r>
@@ -2852,7 +4576,7 @@
                     <pic:cNvPicPr/>
                   </pic:nvPicPr>
                   <pic:blipFill rotWithShape="1">
-                    <a:blip r:embed="rId32"/>
+                    <a:blip r:embed="rId56"/>
                     <a:srcRect l="1" r="46185" b="59504"/>
                     <a:stretch/>
                   </pic:blipFill>
@@ -2907,7 +4631,7 @@
                     <pic:cNvPicPr/>
                   </pic:nvPicPr>
                   <pic:blipFill>
-                    <a:blip r:embed="rId33"/>
+                    <a:blip r:embed="rId57"/>
                     <a:stretch>
                       <a:fillRect/>
                     </a:stretch>
@@ -2956,7 +4680,7 @@
                     <pic:cNvPicPr/>
                   </pic:nvPicPr>
                   <pic:blipFill>
-                    <a:blip r:embed="rId34"/>
+                    <a:blip r:embed="rId58"/>
                     <a:stretch>
                       <a:fillRect/>
                     </a:stretch>
@@ -2979,16 +4703,14 @@
     </w:p>
     <w:p>
       <w:pPr>
-        <w:pStyle w:val="Heading3"/>
-      </w:pPr>
-      <w:bookmarkStart w:id="10" w:name="_Toc445396835"/>
+        <w:pStyle w:val="Heading4"/>
+      </w:pPr>
       <w:r>
         <w:t xml:space="preserve">Error handling </w:t>
       </w:r>
       <w:r>
         <w:t>Option 1</w:t>
       </w:r>
-      <w:bookmarkEnd w:id="10"/>
     </w:p>
     <w:p>
       <w:r>
@@ -3017,7 +4739,7 @@
                     <pic:cNvPicPr/>
                   </pic:nvPicPr>
                   <pic:blipFill rotWithShape="1">
-                    <a:blip r:embed="rId35"/>
+                    <a:blip r:embed="rId59"/>
                     <a:srcRect t="22730" r="47668" b="31474"/>
                     <a:stretch/>
                   </pic:blipFill>
@@ -3072,7 +4794,7 @@
                     <pic:cNvPicPr/>
                   </pic:nvPicPr>
                   <pic:blipFill rotWithShape="1">
-                    <a:blip r:embed="rId36"/>
+                    <a:blip r:embed="rId60"/>
                     <a:srcRect l="743" t="79061" r="62341" b="7100"/>
                     <a:stretch/>
                   </pic:blipFill>
@@ -3102,16 +4824,14 @@
     </w:p>
     <w:p>
       <w:pPr>
-        <w:pStyle w:val="Heading3"/>
-      </w:pPr>
-      <w:bookmarkStart w:id="11" w:name="_Toc445396836"/>
+        <w:pStyle w:val="Heading4"/>
+      </w:pPr>
       <w:r>
         <w:t xml:space="preserve">Error handling </w:t>
       </w:r>
       <w:r>
         <w:t>Option 2</w:t>
       </w:r>
-      <w:bookmarkEnd w:id="11"/>
     </w:p>
     <w:p>
       <w:r>
@@ -3164,7 +4884,7 @@
                     <pic:cNvPicPr/>
                   </pic:nvPicPr>
                   <pic:blipFill rotWithShape="1">
-                    <a:blip r:embed="rId37"/>
+                    <a:blip r:embed="rId61"/>
                     <a:srcRect l="71607" b="67287"/>
                     <a:stretch/>
                   </pic:blipFill>
@@ -3219,7 +4939,7 @@
                     <pic:cNvPicPr/>
                   </pic:nvPicPr>
                   <pic:blipFill rotWithShape="1">
-                    <a:blip r:embed="rId38"/>
+                    <a:blip r:embed="rId62"/>
                     <a:srcRect t="78529" r="63111"/>
                     <a:stretch/>
                   </pic:blipFill>
@@ -4771,6 +6491,28 @@
       <w:szCs w:val="24"/>
     </w:rPr>
   </w:style>
+  <w:style w:type="paragraph" w:styleId="Heading4">
+    <w:name w:val="heading 4"/>
+    <w:basedOn w:val="Normal"/>
+    <w:next w:val="Normal"/>
+    <w:link w:val="Heading4Char"/>
+    <w:uiPriority w:val="9"/>
+    <w:unhideWhenUsed/>
+    <w:qFormat/>
+    <w:rsid w:val="00D83FA2"/>
+    <w:pPr>
+      <w:keepNext/>
+      <w:keepLines/>
+      <w:spacing w:before="40" w:after="0"/>
+      <w:outlineLvl w:val="3"/>
+    </w:pPr>
+    <w:rPr>
+      <w:rFonts w:asciiTheme="majorHAnsi" w:eastAsiaTheme="majorEastAsia" w:hAnsiTheme="majorHAnsi" w:cstheme="majorBidi"/>
+      <w:i/>
+      <w:iCs/>
+      <w:color w:val="2E74B5" w:themeColor="accent1" w:themeShade="BF"/>
+    </w:rPr>
+  </w:style>
   <w:style w:type="character" w:default="1" w:styleId="DefaultParagraphFont">
     <w:name w:val="Default Paragraph Font"/>
     <w:uiPriority w:val="1"/>
@@ -5097,6 +6839,19 @@
       <w:szCs w:val="18"/>
     </w:rPr>
   </w:style>
+  <w:style w:type="character" w:customStyle="1" w:styleId="Heading4Char">
+    <w:name w:val="Heading 4 Char"/>
+    <w:basedOn w:val="DefaultParagraphFont"/>
+    <w:link w:val="Heading4"/>
+    <w:uiPriority w:val="9"/>
+    <w:rsid w:val="00D83FA2"/>
+    <w:rPr>
+      <w:rFonts w:asciiTheme="majorHAnsi" w:eastAsiaTheme="majorEastAsia" w:hAnsiTheme="majorHAnsi" w:cstheme="majorBidi"/>
+      <w:i/>
+      <w:iCs/>
+      <w:color w:val="2E74B5" w:themeColor="accent1" w:themeShade="BF"/>
+    </w:rPr>
+  </w:style>
 </w:styles>
 </file>
 
@@ -5171,6 +6926,13 @@
     <w:pitch w:val="variable"/>
     <w:sig w:usb0="A10006FF" w:usb1="4000205B" w:usb2="00000010" w:usb3="00000000" w:csb0="0000019F" w:csb1="00000000"/>
   </w:font>
+  <w:font w:name="Wingdings">
+    <w:panose1 w:val="05000000000000000000"/>
+    <w:charset w:val="02"/>
+    <w:family w:val="auto"/>
+    <w:pitch w:val="variable"/>
+    <w:sig w:usb0="00000000" w:usb1="10000000" w:usb2="00000000" w:usb3="00000000" w:csb0="80000000" w:csb1="00000000"/>
+  </w:font>
 </w:fonts>
 </file>
 
@@ -5190,6 +6952,7 @@
   <w:rsids>
     <w:rsidRoot w:val="00D147CE"/>
     <w:rsid w:val="00341CA3"/>
+    <w:rsid w:val="004C06C7"/>
     <w:rsid w:val="007E232A"/>
     <w:rsid w:val="00D147CE"/>
     <w:rsid w:val="00ED3642"/>
@@ -5930,7 +7693,7 @@
 </file>
 
 <file path=customXml/itemProps1.xml><?xml version="1.0" encoding="utf-8"?>
-<ds:datastoreItem xmlns:ds="http://schemas.openxmlformats.org/officeDocument/2006/customXml" ds:itemID="{C93AEA1C-FC75-4098-ADA2-63E5D00D3A25}">
+<ds:datastoreItem xmlns:ds="http://schemas.openxmlformats.org/officeDocument/2006/customXml" ds:itemID="{123D6D4D-C99C-43A0-81C8-6D351545DF74}">
   <ds:schemaRefs>
     <ds:schemaRef ds:uri="http://schemas.openxmlformats.org/officeDocument/2006/bibliography"/>
   </ds:schemaRefs>

</xml_diff>